<commit_message>
site is okay, report not finished yet
</commit_message>
<xml_diff>
--- a/Лаба 1/Бондарчук-Жуковский_ТИнетП-1.docx
+++ b/Лаба 1/Бондарчук-Жуковский_ТИнетП-1.docx
@@ -272,8 +272,13 @@
             <w:pPr>
               <w:ind w:firstLine="0"/>
             </w:pPr>
+            <w:proofErr w:type="spellStart"/>
             <w:r>
-              <w:t>Гончаревич А. Л.</w:t>
+              <w:t>Гончаревич</w:t>
+            </w:r>
+            <w:proofErr w:type="spellEnd"/>
+            <w:r>
+              <w:t xml:space="preserve"> А. Л.</w:t>
             </w:r>
           </w:p>
         </w:tc>
@@ -370,8 +375,6 @@
       <w:r>
         <w:t xml:space="preserve">  </w:t>
       </w:r>
-      <w:bookmarkStart w:id="0" w:name="_GoBack"/>
-      <w:bookmarkEnd w:id="0"/>
     </w:p>
     <w:p>
       <w:pPr>
@@ -1196,12 +1199,12 @@
         </w:numPr>
         <w:jc w:val="center"/>
       </w:pPr>
-      <w:bookmarkStart w:id="1" w:name="_Toc84186475"/>
+      <w:bookmarkStart w:id="0" w:name="_Toc84186475"/>
       <w:r>
         <w:lastRenderedPageBreak/>
         <w:t>Введение</w:t>
       </w:r>
-      <w:bookmarkEnd w:id="1"/>
+      <w:bookmarkEnd w:id="0"/>
     </w:p>
     <w:p/>
     <w:p>
@@ -1380,12 +1383,14 @@
       <w:r>
         <w:t xml:space="preserve">Основными инструментами для вёрстки являются фреймы, таблицы и </w:t>
       </w:r>
+      <w:proofErr w:type="spellStart"/>
       <w:r>
         <w:rPr>
           <w:i/>
         </w:rPr>
         <w:t>div</w:t>
       </w:r>
+      <w:proofErr w:type="spellEnd"/>
       <w:r>
         <w:t xml:space="preserve">. В стандарте </w:t>
       </w:r>
@@ -1404,66 +1409,80 @@
       <w:r>
         <w:t xml:space="preserve">, а для работы стали доступны «семантические» блоки: </w:t>
       </w:r>
+      <w:proofErr w:type="spellStart"/>
       <w:r>
         <w:rPr>
           <w:i/>
         </w:rPr>
         <w:t>header</w:t>
       </w:r>
+      <w:proofErr w:type="spellEnd"/>
       <w:r>
         <w:t xml:space="preserve">, </w:t>
       </w:r>
+      <w:proofErr w:type="spellStart"/>
       <w:r>
         <w:rPr>
           <w:i/>
         </w:rPr>
         <w:t>main</w:t>
       </w:r>
+      <w:proofErr w:type="spellEnd"/>
       <w:r>
         <w:t xml:space="preserve">, </w:t>
       </w:r>
+      <w:proofErr w:type="spellStart"/>
       <w:r>
         <w:rPr>
           <w:i/>
         </w:rPr>
         <w:t>nav</w:t>
       </w:r>
+      <w:proofErr w:type="spellEnd"/>
       <w:r>
         <w:t xml:space="preserve">, </w:t>
       </w:r>
+      <w:proofErr w:type="spellStart"/>
       <w:r>
         <w:rPr>
           <w:i/>
         </w:rPr>
         <w:t>section</w:t>
       </w:r>
+      <w:proofErr w:type="spellEnd"/>
       <w:r>
         <w:t xml:space="preserve">, </w:t>
       </w:r>
+      <w:proofErr w:type="spellStart"/>
       <w:r>
         <w:rPr>
           <w:i/>
         </w:rPr>
         <w:t>article</w:t>
       </w:r>
+      <w:proofErr w:type="spellEnd"/>
       <w:r>
         <w:t xml:space="preserve">, </w:t>
       </w:r>
+      <w:proofErr w:type="spellStart"/>
       <w:r>
         <w:rPr>
           <w:i/>
         </w:rPr>
         <w:t>aside</w:t>
       </w:r>
+      <w:proofErr w:type="spellEnd"/>
       <w:r>
         <w:t xml:space="preserve">, </w:t>
       </w:r>
+      <w:proofErr w:type="spellStart"/>
       <w:r>
         <w:rPr>
           <w:i/>
         </w:rPr>
         <w:t>footer</w:t>
       </w:r>
+      <w:proofErr w:type="spellEnd"/>
       <w:r>
         <w:t>. Однако блоки не дают определённых преимуществ, а являются лишь «синтаксическим сахаром»</w:t>
       </w:r>
@@ -1490,12 +1509,12 @@
       <w:pPr>
         <w:pStyle w:val="1"/>
       </w:pPr>
-      <w:bookmarkStart w:id="2" w:name="_Toc84186476"/>
+      <w:bookmarkStart w:id="1" w:name="_Toc84186476"/>
       <w:r>
         <w:lastRenderedPageBreak/>
         <w:t>Цель работы</w:t>
       </w:r>
-      <w:bookmarkEnd w:id="2"/>
+      <w:bookmarkEnd w:id="1"/>
     </w:p>
     <w:p/>
     <w:p>
@@ -1576,10 +1595,10 @@
             <v:path o:extrusionok="f" gradientshapeok="t" o:connecttype="rect"/>
             <o:lock v:ext="edit" aspectratio="t"/>
           </v:shapetype>
-          <v:shape id="_x0000_i1025" type="#_x0000_t75" style="width:481.8pt;height:355.2pt" o:ole="">
+          <v:shape id="_x0000_i1025" type="#_x0000_t75" style="width:482pt;height:355.35pt" o:ole="">
             <v:imagedata r:id="rId9" o:title=""/>
           </v:shape>
-          <o:OLEObject Type="Embed" ProgID="Visio.Drawing.15" ShapeID="_x0000_i1025" DrawAspect="Content" ObjectID="_1694799757" r:id="rId10"/>
+          <o:OLEObject Type="Embed" ProgID="Visio.Drawing.15" ShapeID="_x0000_i1025" DrawAspect="Content" ObjectID="_1694844588" r:id="rId10"/>
         </w:object>
       </w:r>
     </w:p>
@@ -1614,7 +1633,7 @@
       <w:pPr>
         <w:pStyle w:val="1"/>
       </w:pPr>
-      <w:bookmarkStart w:id="3" w:name="_Toc84186477"/>
+      <w:bookmarkStart w:id="2" w:name="_Toc84186477"/>
       <w:r>
         <w:lastRenderedPageBreak/>
         <w:t>Т</w:t>
@@ -1622,22 +1641,267 @@
       <w:r>
         <w:t>еоретическая часть</w:t>
       </w:r>
+      <w:bookmarkEnd w:id="2"/>
+    </w:p>
+    <w:p/>
+    <w:p>
+      <w:pPr>
+        <w:pStyle w:val="2"/>
+        <w:rPr>
+          <w:lang w:val="ru-RU"/>
+        </w:rPr>
+      </w:pPr>
+      <w:bookmarkStart w:id="3" w:name="_Toc84186478"/>
+      <w:r>
+        <w:rPr>
+          <w:lang w:val="ru-RU"/>
+        </w:rPr>
+        <w:t xml:space="preserve">Краткие сведения о </w:t>
+      </w:r>
+      <w:r>
+        <w:rPr>
+          <w:i/>
+        </w:rPr>
+        <w:t>HTML</w:t>
+      </w:r>
+      <w:r>
+        <w:rPr>
+          <w:lang w:val="ru-RU"/>
+        </w:rPr>
+        <w:t xml:space="preserve"> и</w:t>
+      </w:r>
+      <w:r>
+        <w:rPr>
+          <w:lang w:val="ru-RU"/>
+        </w:rPr>
+        <w:t xml:space="preserve"> </w:t>
+      </w:r>
+      <w:r>
+        <w:rPr>
+          <w:i/>
+        </w:rPr>
+        <w:t>CSS</w:t>
+      </w:r>
       <w:bookmarkEnd w:id="3"/>
     </w:p>
     <w:p/>
     <w:p>
+      <w:r>
+        <w:rPr>
+          <w:i/>
+          <w:lang w:val="en-US"/>
+        </w:rPr>
+        <w:t>HTML</w:t>
+      </w:r>
+      <w:r>
+        <w:t xml:space="preserve"> – </w:t>
+      </w:r>
+      <w:r>
+        <w:t>язык гипертекстовой разметки, который используется</w:t>
+      </w:r>
+      <w:r>
+        <w:t xml:space="preserve"> повсеместно для создания обычных веб-страниц, а также многофункциональных веб-приложений.</w:t>
+      </w:r>
+      <w:r>
+        <w:t xml:space="preserve"> Браузеры </w:t>
+      </w:r>
+      <w:r>
+        <w:t>интерпретируют</w:t>
+      </w:r>
+      <w:r>
+        <w:t xml:space="preserve"> содержимое </w:t>
+      </w:r>
+      <w:r>
+        <w:rPr>
+          <w:i/>
+          <w:lang w:val="en-US"/>
+        </w:rPr>
+        <w:t>HTML</w:t>
+      </w:r>
+      <w:r>
+        <w:t>-</w:t>
+      </w:r>
+      <w:r>
+        <w:t>документа</w:t>
+      </w:r>
+      <w:r>
+        <w:t xml:space="preserve"> и отображают страницу в соответствии с инструкциями, включёнными в этот файл.</w:t>
+      </w:r>
+      <w:r>
+        <w:t xml:space="preserve"> </w:t>
+      </w:r>
+      <w:r>
+        <w:rPr>
+          <w:i/>
+          <w:lang w:val="en-US"/>
+        </w:rPr>
+        <w:t>HTML</w:t>
+      </w:r>
+      <w:r>
+        <w:t xml:space="preserve"> </w:t>
+      </w:r>
+      <w:r>
+        <w:t>не является языком программирования, поскольку с его помощью нельзя производить вычислений</w:t>
+      </w:r>
+      <w:r>
+        <w:t xml:space="preserve"> и обрабатывать данные, его задачей является отображение данных, он позволяет создавать и структурировать разделы</w:t>
+      </w:r>
+      <w:r>
+        <w:t>, абзацы и ссылки, используя</w:t>
+      </w:r>
+      <w:r>
+        <w:t xml:space="preserve"> </w:t>
+      </w:r>
+      <w:r>
+        <w:t>теги и атрибуты.</w:t>
+      </w:r>
+    </w:p>
+    <w:p>
+      <w:r>
+        <w:rPr>
+          <w:i/>
+          <w:lang w:val="en-US"/>
+        </w:rPr>
+        <w:t>CSS</w:t>
+      </w:r>
+      <w:r>
+        <w:t xml:space="preserve"> – </w:t>
+      </w:r>
+      <w:r>
+        <w:t xml:space="preserve">язык таблицы стилей. Он, как и </w:t>
+      </w:r>
+      <w:r>
+        <w:rPr>
+          <w:i/>
+          <w:lang w:val="en-US"/>
+        </w:rPr>
+        <w:t>HTML</w:t>
+      </w:r>
+      <w:r>
+        <w:t>,</w:t>
+      </w:r>
+      <w:r>
+        <w:t xml:space="preserve"> </w:t>
+      </w:r>
+      <w:r>
+        <w:t>не является языком программирования</w:t>
+      </w:r>
+      <w:r>
+        <w:t xml:space="preserve">. Он позволяет применять стили выборочно к элементам в документе </w:t>
+      </w:r>
+      <w:r>
+        <w:rPr>
+          <w:i/>
+          <w:lang w:val="en-US"/>
+        </w:rPr>
+        <w:t>HTML</w:t>
+      </w:r>
+      <w:r>
+        <w:t xml:space="preserve">. </w:t>
+      </w:r>
+      <w:r>
+        <w:t>О</w:t>
+      </w:r>
+      <w:r>
+        <w:t>сновной</w:t>
+      </w:r>
+      <w:r>
+        <w:t xml:space="preserve"> цель</w:t>
+      </w:r>
+      <w:r>
+        <w:t>ю</w:t>
+      </w:r>
+      <w:r>
+        <w:t xml:space="preserve"> </w:t>
+      </w:r>
+      <w:r>
+        <w:t xml:space="preserve">создания </w:t>
+      </w:r>
+      <w:r>
+        <w:rPr>
+          <w:i/>
+          <w:lang w:val="en-US"/>
+        </w:rPr>
+        <w:t>CSS</w:t>
+      </w:r>
+      <w:r>
+        <w:t xml:space="preserve"> </w:t>
+      </w:r>
+      <w:r>
+        <w:t>являлось разделение логической структуры веб-страницы от описания внешнего вида этой веб-страницы.</w:t>
+      </w:r>
+      <w:r>
+        <w:t xml:space="preserve"> Хотя описание внешнего вида страницы допустимо помещать в сам </w:t>
+      </w:r>
+      <w:r>
+        <w:rPr>
+          <w:i/>
+          <w:lang w:val="en-US"/>
+        </w:rPr>
+        <w:t>HTML</w:t>
+      </w:r>
+      <w:r>
+        <w:t>-</w:t>
+      </w:r>
+      <w:r>
+        <w:t>документ, использование</w:t>
+      </w:r>
+      <w:r>
+        <w:t xml:space="preserve"> внешнего файла таблицы стилей</w:t>
+      </w:r>
+      <w:r>
+        <w:t xml:space="preserve"> </w:t>
+      </w:r>
+      <w:r>
+        <w:t xml:space="preserve">считается хорошим тоном, как и использование внешних файлов с кодом на языке </w:t>
+      </w:r>
+      <w:r>
+        <w:rPr>
+          <w:i/>
+          <w:lang w:val="en-US"/>
+        </w:rPr>
+        <w:t>JavaScript</w:t>
+      </w:r>
+      <w:r>
+        <w:t xml:space="preserve">, </w:t>
+      </w:r>
+      <w:r>
+        <w:t>используемых в документе.</w:t>
+      </w:r>
+    </w:p>
+    <w:p/>
+    <w:p>
       <w:pPr>
         <w:pStyle w:val="2"/>
-        <w:rPr>
-          <w:lang w:val="ru-RU"/>
-        </w:rPr>
-      </w:pPr>
-      <w:bookmarkStart w:id="4" w:name="_Toc84186478"/>
-      <w:r>
-        <w:rPr>
-          <w:lang w:val="ru-RU"/>
-        </w:rPr>
-        <w:t xml:space="preserve">Краткие сведения о </w:t>
+      </w:pPr>
+      <w:bookmarkStart w:id="4" w:name="_Toc84186479"/>
+      <w:proofErr w:type="spellStart"/>
+      <w:r>
+        <w:t>Описание</w:t>
+      </w:r>
+      <w:proofErr w:type="spellEnd"/>
+      <w:r>
+        <w:t xml:space="preserve"> </w:t>
+      </w:r>
+      <w:proofErr w:type="spellStart"/>
+      <w:r>
+        <w:t>используемых</w:t>
+      </w:r>
+      <w:proofErr w:type="spellEnd"/>
+      <w:r>
+        <w:t xml:space="preserve"> </w:t>
+      </w:r>
+      <w:proofErr w:type="spellStart"/>
+      <w:r>
+        <w:t>тегов</w:t>
+      </w:r>
+      <w:bookmarkEnd w:id="4"/>
+      <w:proofErr w:type="spellEnd"/>
+    </w:p>
+    <w:p/>
+    <w:p>
+      <w:r>
+        <w:t xml:space="preserve">Структура </w:t>
       </w:r>
       <w:r>
         <w:rPr>
@@ -1646,249 +1910,10 @@
         <w:t>HTML</w:t>
       </w:r>
       <w:r>
-        <w:rPr>
-          <w:lang w:val="ru-RU"/>
-        </w:rPr>
-        <w:t xml:space="preserve"> и</w:t>
-      </w:r>
-      <w:r>
-        <w:rPr>
-          <w:lang w:val="ru-RU"/>
-        </w:rPr>
-        <w:t xml:space="preserve"> </w:t>
-      </w:r>
-      <w:r>
-        <w:rPr>
-          <w:i/>
-        </w:rPr>
-        <w:t>CSS</w:t>
-      </w:r>
-      <w:bookmarkEnd w:id="4"/>
-    </w:p>
-    <w:p/>
-    <w:p>
-      <w:r>
-        <w:rPr>
-          <w:i/>
-          <w:lang w:val="en-US"/>
-        </w:rPr>
-        <w:t>HTML</w:t>
-      </w:r>
-      <w:r>
-        <w:t xml:space="preserve"> – </w:t>
-      </w:r>
-      <w:r>
-        <w:t>язык гипертекстовой разметки, который используется</w:t>
-      </w:r>
-      <w:r>
-        <w:t xml:space="preserve"> повсеместно для создания обычных веб-страниц, а также многофункциональных веб-приложений.</w:t>
-      </w:r>
-      <w:r>
-        <w:t xml:space="preserve"> Браузеры </w:t>
-      </w:r>
-      <w:r>
-        <w:t>интерпретируют</w:t>
-      </w:r>
-      <w:r>
-        <w:t xml:space="preserve"> содержимое </w:t>
-      </w:r>
-      <w:r>
-        <w:rPr>
-          <w:i/>
-          <w:lang w:val="en-US"/>
-        </w:rPr>
-        <w:t>HTML</w:t>
-      </w:r>
-      <w:r>
         <w:t>-</w:t>
       </w:r>
       <w:r>
-        <w:t>документа</w:t>
-      </w:r>
-      <w:r>
-        <w:t xml:space="preserve"> и отображают страницу в соответствии с инструкциями, включёнными в этот файл.</w:t>
-      </w:r>
-      <w:r>
-        <w:t xml:space="preserve"> </w:t>
-      </w:r>
-      <w:r>
-        <w:rPr>
-          <w:i/>
-          <w:lang w:val="en-US"/>
-        </w:rPr>
-        <w:t>HTML</w:t>
-      </w:r>
-      <w:r>
-        <w:t xml:space="preserve"> </w:t>
-      </w:r>
-      <w:r>
-        <w:t>не является языком программирования, поскольку с его помощью нельзя производить вычислений</w:t>
-      </w:r>
-      <w:r>
-        <w:t xml:space="preserve"> и обрабатывать данные, его задачей является отображение данных, он позволяет создавать и структурировать разделы</w:t>
-      </w:r>
-      <w:r>
-        <w:t>, абзацы и ссылки, используя</w:t>
-      </w:r>
-      <w:r>
-        <w:t xml:space="preserve"> </w:t>
-      </w:r>
-      <w:r>
-        <w:t>теги и атрибуты.</w:t>
-      </w:r>
-    </w:p>
-    <w:p>
-      <w:r>
-        <w:rPr>
-          <w:i/>
-          <w:lang w:val="en-US"/>
-        </w:rPr>
-        <w:t>CSS</w:t>
-      </w:r>
-      <w:r>
-        <w:t xml:space="preserve"> – </w:t>
-      </w:r>
-      <w:r>
-        <w:t xml:space="preserve">язык таблицы стилей. Он, как и </w:t>
-      </w:r>
-      <w:r>
-        <w:rPr>
-          <w:i/>
-          <w:lang w:val="en-US"/>
-        </w:rPr>
-        <w:t>HTML</w:t>
-      </w:r>
-      <w:r>
-        <w:t>,</w:t>
-      </w:r>
-      <w:r>
-        <w:t xml:space="preserve"> </w:t>
-      </w:r>
-      <w:r>
-        <w:t>не является языком программирования</w:t>
-      </w:r>
-      <w:r>
-        <w:t xml:space="preserve">. Он позволяет применять стили выборочно к элементам в документе </w:t>
-      </w:r>
-      <w:r>
-        <w:rPr>
-          <w:i/>
-          <w:lang w:val="en-US"/>
-        </w:rPr>
-        <w:t>HTML</w:t>
-      </w:r>
-      <w:r>
-        <w:t xml:space="preserve">. </w:t>
-      </w:r>
-      <w:r>
-        <w:t>О</w:t>
-      </w:r>
-      <w:r>
-        <w:t>сновной</w:t>
-      </w:r>
-      <w:r>
-        <w:t xml:space="preserve"> цель</w:t>
-      </w:r>
-      <w:r>
-        <w:t>ю</w:t>
-      </w:r>
-      <w:r>
-        <w:t xml:space="preserve"> </w:t>
-      </w:r>
-      <w:r>
-        <w:t xml:space="preserve">создания </w:t>
-      </w:r>
-      <w:r>
-        <w:rPr>
-          <w:i/>
-          <w:lang w:val="en-US"/>
-        </w:rPr>
-        <w:t>CSS</w:t>
-      </w:r>
-      <w:r>
-        <w:t xml:space="preserve"> </w:t>
-      </w:r>
-      <w:r>
-        <w:t>являлось разделение логической структуры веб-страницы от описания внешнего вида этой веб-страницы.</w:t>
-      </w:r>
-      <w:r>
-        <w:t xml:space="preserve"> Хотя описание внешнего вида страницы допустимо помещать в сам </w:t>
-      </w:r>
-      <w:r>
-        <w:rPr>
-          <w:i/>
-          <w:lang w:val="en-US"/>
-        </w:rPr>
-        <w:t>HTML</w:t>
-      </w:r>
-      <w:r>
-        <w:t>-</w:t>
-      </w:r>
-      <w:r>
-        <w:t xml:space="preserve">документ, </w:t>
-      </w:r>
-      <w:r>
-        <w:t>использование</w:t>
-      </w:r>
-      <w:r>
-        <w:t xml:space="preserve"> внешнего</w:t>
-      </w:r>
-      <w:r>
-        <w:t xml:space="preserve"> файла таблицы стилей</w:t>
-      </w:r>
-      <w:r>
-        <w:t xml:space="preserve"> </w:t>
-      </w:r>
-      <w:r>
-        <w:t xml:space="preserve">считается хорошим тоном, как и использование внешних файлов с кодом на языке </w:t>
-      </w:r>
-      <w:r>
-        <w:rPr>
-          <w:i/>
-          <w:lang w:val="en-US"/>
-        </w:rPr>
-        <w:t>JavaScript</w:t>
-      </w:r>
-      <w:r>
-        <w:t xml:space="preserve">, </w:t>
-      </w:r>
-      <w:r>
-        <w:t>используемых в документе.</w:t>
-      </w:r>
-    </w:p>
-    <w:p/>
-    <w:p>
-      <w:pPr>
-        <w:pStyle w:val="2"/>
-      </w:pPr>
-      <w:bookmarkStart w:id="5" w:name="_Toc84186479"/>
-      <w:r>
-        <w:t>Описание используемых тегов</w:t>
-      </w:r>
-      <w:bookmarkEnd w:id="5"/>
-    </w:p>
-    <w:p/>
-    <w:p>
-      <w:r>
-        <w:t xml:space="preserve">Структура </w:t>
-      </w:r>
-      <w:r>
-        <w:rPr>
-          <w:i/>
-        </w:rPr>
-        <w:t>HTML</w:t>
-      </w:r>
-      <w:r>
-        <w:t>-</w:t>
-      </w:r>
-      <w:r>
-        <w:t xml:space="preserve"> </w:t>
-      </w:r>
-      <w:r>
-        <w:t>документа</w:t>
-      </w:r>
-      <w:r>
-        <w:t xml:space="preserve"> состоит из тегов</w:t>
+        <w:t xml:space="preserve"> документа состоит из тегов</w:t>
       </w:r>
       <w:r>
         <w:t>.</w:t>
@@ -1937,10 +1962,7 @@
     </w:p>
     <w:p>
       <w:r>
-        <w:t>–</w:t>
-      </w:r>
-      <w:r>
-        <w:t xml:space="preserve"> </w:t>
+        <w:t xml:space="preserve">– </w:t>
       </w:r>
       <w:r>
         <w:t>&lt;</w:t>
@@ -1993,6 +2015,7 @@
       <w:r>
         <w:t>&lt;</w:t>
       </w:r>
+      <w:proofErr w:type="spellStart"/>
       <w:r>
         <w:rPr>
           <w:i/>
@@ -2000,6 +2023,7 @@
         </w:rPr>
         <w:t>ol</w:t>
       </w:r>
+      <w:proofErr w:type="spellEnd"/>
       <w:r>
         <w:t>&gt;</w:t>
       </w:r>
@@ -2009,6 +2033,7 @@
       <w:r>
         <w:t>&lt;</w:t>
       </w:r>
+      <w:proofErr w:type="spellStart"/>
       <w:r>
         <w:rPr>
           <w:i/>
@@ -2016,6 +2041,7 @@
         </w:rPr>
         <w:t>ul</w:t>
       </w:r>
+      <w:proofErr w:type="spellEnd"/>
       <w:r>
         <w:t>&gt;</w:t>
       </w:r>
@@ -2050,9 +2076,6 @@
         <w:t xml:space="preserve">– </w:t>
       </w:r>
       <w:r>
-        <w:rPr>
-          <w:lang w:val="en-US"/>
-        </w:rPr>
         <w:t>&lt;</w:t>
       </w:r>
       <w:r>
@@ -2063,9 +2086,6 @@
         <w:t>a</w:t>
       </w:r>
       <w:r>
-        <w:rPr>
-          <w:lang w:val="en-US"/>
-        </w:rPr>
         <w:t>&gt;</w:t>
       </w:r>
       <w:r>
@@ -2077,6 +2097,7 @@
       <w:r>
         <w:t xml:space="preserve">. Всё содержимое этого тега является ссылкой, а с помощью атрибута </w:t>
       </w:r>
+      <w:proofErr w:type="spellStart"/>
       <w:r>
         <w:rPr>
           <w:i/>
@@ -2084,6 +2105,7 @@
         </w:rPr>
         <w:t>href</w:t>
       </w:r>
+      <w:proofErr w:type="spellEnd"/>
       <w:r>
         <w:t xml:space="preserve"> </w:t>
       </w:r>
@@ -2195,6 +2217,7 @@
       <w:r>
         <w:t xml:space="preserve">содержимое этого элемента представляет программный код. Часто код выносят во внешний файл, а затем подключают его в документе с использованием атрибута </w:t>
       </w:r>
+      <w:proofErr w:type="spellStart"/>
       <w:r>
         <w:rPr>
           <w:i/>
@@ -2202,6 +2225,7 @@
         </w:rPr>
         <w:t>src</w:t>
       </w:r>
+      <w:proofErr w:type="spellEnd"/>
       <w:r>
         <w:t>, оставляя при этом содержимое тега пустым;</w:t>
       </w:r>
@@ -2327,6 +2351,7 @@
       <w:r>
         <w:t>&lt;</w:t>
       </w:r>
+      <w:proofErr w:type="spellStart"/>
       <w:r>
         <w:rPr>
           <w:i/>
@@ -2334,6 +2359,7 @@
         </w:rPr>
         <w:t>img</w:t>
       </w:r>
+      <w:proofErr w:type="spellEnd"/>
       <w:r>
         <w:t>&gt;</w:t>
       </w:r>
@@ -2346,6 +2372,7 @@
       <w:r>
         <w:t xml:space="preserve">. Адрес файла с картинкой задаётся с помощью атрибута </w:t>
       </w:r>
+      <w:proofErr w:type="spellStart"/>
       <w:r>
         <w:rPr>
           <w:i/>
@@ -2353,6 +2380,7 @@
         </w:rPr>
         <w:t>src</w:t>
       </w:r>
+      <w:proofErr w:type="spellEnd"/>
       <w:r>
         <w:t>;</w:t>
       </w:r>
@@ -2380,6 +2408,7 @@
       <w:r>
         <w:t>&lt;</w:t>
       </w:r>
+      <w:proofErr w:type="spellStart"/>
       <w:r>
         <w:rPr>
           <w:i/>
@@ -2387,6 +2416,7 @@
         </w:rPr>
         <w:t>tr</w:t>
       </w:r>
+      <w:proofErr w:type="spellEnd"/>
       <w:r>
         <w:t>&gt;</w:t>
       </w:r>
@@ -2604,10 +2634,7 @@
     </w:p>
     <w:p>
       <w:r>
-        <w:t>–</w:t>
-      </w:r>
-      <w:r>
-        <w:t xml:space="preserve"> </w:t>
+        <w:t xml:space="preserve">– </w:t>
       </w:r>
       <w:r>
         <w:t>&lt;</w:t>
@@ -2696,6 +2723,7 @@
       <w:r>
         <w:t>&lt;</w:t>
       </w:r>
+      <w:proofErr w:type="spellStart"/>
       <w:r>
         <w:rPr>
           <w:i/>
@@ -2703,6 +2731,7 @@
         </w:rPr>
         <w:t>em</w:t>
       </w:r>
+      <w:proofErr w:type="spellEnd"/>
       <w:r>
         <w:t>&gt;</w:t>
       </w:r>
@@ -2724,170 +2753,335 @@
       <w:pPr>
         <w:pStyle w:val="1"/>
       </w:pPr>
-      <w:bookmarkStart w:id="6" w:name="_Toc84186480"/>
+      <w:bookmarkStart w:id="5" w:name="_Toc84186480"/>
       <w:r>
         <w:lastRenderedPageBreak/>
         <w:t>Практическая часть</w:t>
       </w:r>
+      <w:bookmarkEnd w:id="5"/>
+    </w:p>
+    <w:p/>
+    <w:p>
+      <w:pPr>
+        <w:pStyle w:val="2"/>
+      </w:pPr>
+      <w:bookmarkStart w:id="6" w:name="_Toc84186481"/>
+      <w:proofErr w:type="spellStart"/>
+      <w:r>
+        <w:t>Описания</w:t>
+      </w:r>
+      <w:proofErr w:type="spellEnd"/>
+      <w:r>
+        <w:t xml:space="preserve"> </w:t>
+      </w:r>
+      <w:proofErr w:type="spellStart"/>
+      <w:r>
+        <w:t>назначений</w:t>
+      </w:r>
+      <w:proofErr w:type="spellEnd"/>
+      <w:r>
+        <w:t xml:space="preserve"> </w:t>
+      </w:r>
+      <w:proofErr w:type="spellStart"/>
+      <w:r>
+        <w:t>каждой</w:t>
+      </w:r>
+      <w:proofErr w:type="spellEnd"/>
+      <w:r>
+        <w:t xml:space="preserve"> </w:t>
+      </w:r>
+      <w:proofErr w:type="spellStart"/>
+      <w:r>
+        <w:t>страницы</w:t>
+      </w:r>
       <w:bookmarkEnd w:id="6"/>
+      <w:proofErr w:type="spellEnd"/>
+    </w:p>
+    <w:p>
+      <w:pPr>
+        <w:ind w:firstLine="0"/>
+      </w:pPr>
+    </w:p>
+    <w:p>
+      <w:r>
+        <w:t>Начальная страница</w:t>
+      </w:r>
+    </w:p>
+    <w:p>
+      <w:r>
+        <w:t>Начальная страница служит для первоначального ознакомления пользователя с сай</w:t>
+      </w:r>
+      <w:r>
+        <w:t xml:space="preserve">том группы. Здесь описаны: дата </w:t>
+      </w:r>
+      <w:r>
+        <w:t>создания первой страницы сайта, год поступления студентов группы 820602 в БГУИР, причины поступления в ВУЗ, а также некоторые термины, упомянутые на странице. На странице есть ссылка на главную страницу, где пользователь может ознакомится с информацией о группе и о всём</w:t>
+      </w:r>
+      <w:r>
+        <w:t>, что с ней связано, более подробно. Помимо этого, в конце страницы указаны создатели сайта.</w:t>
+      </w:r>
+    </w:p>
+    <w:p/>
+    <w:p>
+      <w:r>
+        <w:t>Главная страница</w:t>
+      </w:r>
+    </w:p>
+    <w:p>
+      <w:r>
+        <w:t>Главная страница содержит перечень тем, а также их подробные описания ниже. Спуститься к описанию определённой темы можно с помощью гиперссылки "подробнее", находящейся непосредственно справа от гиперссылки к конкретной теме. Перейти на конкретную тему</w:t>
+      </w:r>
+      <w:r>
+        <w:t xml:space="preserve"> </w:t>
+      </w:r>
+      <w:r>
+        <w:t>можно либо нажатием на анимационную картинку рядом с гиперссылкой на эту тему, либо нажатием на саму гиперссылку этой темы, либо нажатием на гиперссылку этой темы, находящейся в описании ниже. Также в правом верхнем углу страницы также имеются гиперссылки на такие страницы, как "Начальная страница", "О нас", "Учёба", "Досуг".</w:t>
+      </w:r>
+    </w:p>
+    <w:p/>
+    <w:p>
+      <w:r>
+        <w:t>О нас</w:t>
+      </w:r>
+    </w:p>
+    <w:p>
+      <w:r>
+        <w:t>Страница "О нас" представля</w:t>
+      </w:r>
+      <w:r>
+        <w:t>ет собой таблицу с информацией о студентах и кураторе группы</w:t>
+      </w:r>
+      <w:r>
+        <w:t xml:space="preserve"> 820602. Здесь можно узнать дол</w:t>
+      </w:r>
+      <w:r>
+        <w:t>ж</w:t>
+      </w:r>
+      <w:r>
+        <w:t>н</w:t>
+      </w:r>
+      <w:r>
+        <w:t>ость, ФИО, номер телефона и электронную почту каждого студента, а также куратора. Подобно главной странице, в правом верхнем углу страницы также имеются гиперссылки на другие страницы: "Начальная страница", "Главная страница", "Учёба", "Досуг".</w:t>
+      </w:r>
+    </w:p>
+    <w:p/>
+    <w:p>
+      <w:r>
+        <w:t>Учёба</w:t>
+      </w:r>
+    </w:p>
+    <w:p>
+      <w:r>
+        <w:t xml:space="preserve">Страница "Учёба" схожа с главной страницей, однако здесь информация ориентирована непосредственно больше на процесс обучения. </w:t>
+      </w:r>
+      <w:proofErr w:type="spellStart"/>
+      <w:r>
+        <w:t>ЗДесь</w:t>
+      </w:r>
+      <w:proofErr w:type="spellEnd"/>
+      <w:r>
+        <w:t xml:space="preserve"> имеются ссылки на страницы, описывающие разные аспекты обучения: объявления, расписание и учебно-методический материал.</w:t>
+      </w:r>
+    </w:p>
+    <w:p/>
+    <w:p>
+      <w:r>
+        <w:lastRenderedPageBreak/>
+        <w:t>Досуг</w:t>
+      </w:r>
+    </w:p>
+    <w:p>
+      <w:r>
+        <w:t xml:space="preserve">Страница "Досуг" создана для поддержания деятельности </w:t>
+      </w:r>
+      <w:proofErr w:type="spellStart"/>
+      <w:r>
+        <w:t>студсовета</w:t>
+      </w:r>
+      <w:proofErr w:type="spellEnd"/>
+      <w:r>
+        <w:t>. Здесь можно найти актуальную информацию о ближайших мероприятиях в рамках досуга и социальной активности.</w:t>
+      </w:r>
+    </w:p>
+    <w:p/>
+    <w:p>
+      <w:r>
+        <w:t>Объявления</w:t>
+      </w:r>
+    </w:p>
+    <w:p>
+      <w:r>
+        <w:t xml:space="preserve">объявления - на странице "Объявления" размещаются объявления для группы за последнюю неделю. так как, в основном, объявления довольно краткие, и их не так много, </w:t>
+      </w:r>
+    </w:p>
+    <w:p>
+      <w:r>
+        <w:t>справа от области с контентом находится несложный паттерн для замощения страницы;</w:t>
+      </w:r>
+    </w:p>
+    <w:p/>
+    <w:p>
+      <w:r>
+        <w:t>Расписание</w:t>
+      </w:r>
+    </w:p>
+    <w:p>
+      <w:r>
+        <w:t xml:space="preserve">расписание - страница "Расписание" выполнена в цветах и стилях приложения "Расписание БГУИР" для операционной системы </w:t>
+      </w:r>
+      <w:proofErr w:type="spellStart"/>
+      <w:r>
+        <w:t>андроид</w:t>
+      </w:r>
+      <w:proofErr w:type="spellEnd"/>
+      <w:r>
+        <w:t>.</w:t>
+      </w:r>
+    </w:p>
+    <w:p>
+      <w:r>
+        <w:t xml:space="preserve">область контента представляет собой расписание на шесть дней с указанием учебных недель проведения занятия, а также времени начала и конца пары, </w:t>
+      </w:r>
+    </w:p>
+    <w:p>
+      <w:r>
+        <w:t>номера кабинета и корпуса и фамилии и инициалов преподавателя;</w:t>
+      </w:r>
+    </w:p>
+    <w:p/>
+    <w:p>
+      <w:r>
+        <w:t>Учебно-методический материал</w:t>
+      </w:r>
+      <w:bookmarkStart w:id="7" w:name="_GoBack"/>
+      <w:bookmarkEnd w:id="7"/>
+    </w:p>
+    <w:p>
+      <w:r>
+        <w:t xml:space="preserve">учебно-методический материал - страница "Учебно-методический материал" разделена на две части: </w:t>
+      </w:r>
+    </w:p>
+    <w:p>
+      <w:r>
+        <w:t xml:space="preserve">список дисциплин, состоящий из гиперссылок на странички-описания, загружаемых в область справа от списка, в ней также могут находиться гиперссылки на </w:t>
+      </w:r>
+    </w:p>
+    <w:p>
+      <w:r>
+        <w:t>методические пособия, лабораторные практикумы, руководства;</w:t>
+      </w:r>
     </w:p>
     <w:p/>
     <w:p>
       <w:pPr>
         <w:pStyle w:val="2"/>
       </w:pPr>
-      <w:bookmarkStart w:id="7" w:name="_Toc84186481"/>
-      <w:r>
-        <w:t>Описания назначений каждой страницы</w:t>
-      </w:r>
-      <w:bookmarkEnd w:id="7"/>
-    </w:p>
-    <w:p>
-      <w:pPr>
-        <w:rPr>
-          <w:lang w:val="en-US"/>
-        </w:rPr>
-      </w:pPr>
-    </w:p>
-    <w:p>
-      <w:r>
-        <w:t>назначение:</w:t>
-      </w:r>
-    </w:p>
-    <w:p/>
-    <w:p>
-      <w:r>
-        <w:t xml:space="preserve">объявления - на странице "Объявления" размещаются объявления для группы за последнюю неделю. так как, в основном, объявления довольно краткие, и их не так много, </w:t>
-      </w:r>
-    </w:p>
-    <w:p>
-      <w:r>
-        <w:t>справа от области с контентом находится несложный паттерн для замощения страницы;</w:t>
-      </w:r>
-    </w:p>
-    <w:p/>
-    <w:p>
-      <w:r>
-        <w:t>расписание - страница "Расписание" выполнена в цветах и стилях приложения "Расписание БГУИР" для операционной системы андроид.</w:t>
-      </w:r>
-    </w:p>
-    <w:p>
-      <w:r>
-        <w:t xml:space="preserve">область контента представляет собой расписание на шесть дней с указанием учебных недель проведения занятия, а также времени начала и конца пары, </w:t>
-      </w:r>
-    </w:p>
-    <w:p>
-      <w:r>
-        <w:t>номера кабинета и корпуса и фамилии и инициалов преподавателя;</w:t>
-      </w:r>
-    </w:p>
-    <w:p/>
-    <w:p>
-      <w:r>
-        <w:t xml:space="preserve">учебно-методический материал - страница "Учебно-методический материал" разделена на две части: </w:t>
-      </w:r>
-    </w:p>
-    <w:p>
-      <w:r>
-        <w:t xml:space="preserve">список дисциплин, состоящий из гиперссылок на странички-описания, загружаемых в область справа от списка, в ней также могут находиться гиперссылки на </w:t>
-      </w:r>
-    </w:p>
-    <w:p>
-      <w:r>
-        <w:t>методические пособия, лабораторные практикумы, руководства;</w:t>
-      </w:r>
-    </w:p>
-    <w:p/>
+      <w:bookmarkStart w:id="8" w:name="_Toc84186482"/>
+      <w:proofErr w:type="spellStart"/>
+      <w:r>
+        <w:t>Ход</w:t>
+      </w:r>
+      <w:proofErr w:type="spellEnd"/>
+      <w:r>
+        <w:t xml:space="preserve"> </w:t>
+      </w:r>
+      <w:proofErr w:type="spellStart"/>
+      <w:r>
+        <w:t>работы</w:t>
+      </w:r>
+      <w:bookmarkEnd w:id="8"/>
+      <w:proofErr w:type="spellEnd"/>
+    </w:p>
+    <w:p/>
+    <w:p>
+      <w:r>
+        <w:t xml:space="preserve">Языки: </w:t>
+      </w:r>
+      <w:r>
+        <w:rPr>
+          <w:lang w:val="en-US"/>
+        </w:rPr>
+        <w:t>HTML</w:t>
+      </w:r>
+      <w:r>
+        <w:t xml:space="preserve">5, </w:t>
+      </w:r>
+      <w:r>
+        <w:rPr>
+          <w:lang w:val="en-US"/>
+        </w:rPr>
+        <w:t>CSS</w:t>
+      </w:r>
+      <w:r>
+        <w:t xml:space="preserve">, </w:t>
+      </w:r>
+      <w:r>
+        <w:rPr>
+          <w:lang w:val="en-US"/>
+        </w:rPr>
+        <w:t>JavaScript</w:t>
+      </w:r>
+      <w:r>
+        <w:t xml:space="preserve"> </w:t>
+      </w:r>
+      <w:r>
+        <w:t>(для создания обработчиков событий по нажатию кнопок)</w:t>
+      </w:r>
+    </w:p>
+    <w:p>
+      <w:pPr>
+        <w:rPr>
+          <w:lang w:val="en-US"/>
+        </w:rPr>
+      </w:pPr>
+      <w:r>
+        <w:t>Средства</w:t>
+      </w:r>
+      <w:r>
+        <w:rPr>
+          <w:lang w:val="en-US"/>
+        </w:rPr>
+        <w:t xml:space="preserve">: </w:t>
+      </w:r>
+      <w:r>
+        <w:rPr>
+          <w:lang w:val="en-US"/>
+        </w:rPr>
+        <w:t>Visual studio community 2019, notepad++</w:t>
+      </w:r>
+    </w:p>
+    <w:p>
+      <w:pPr>
+        <w:rPr>
+          <w:lang w:val="en-US"/>
+        </w:rPr>
+      </w:pPr>
+    </w:p>
     <w:p>
       <w:pPr>
         <w:pStyle w:val="2"/>
       </w:pPr>
-      <w:bookmarkStart w:id="8" w:name="_Toc84186482"/>
-      <w:r>
-        <w:t>Ход работы</w:t>
-      </w:r>
-      <w:bookmarkEnd w:id="8"/>
-    </w:p>
-    <w:p/>
-    <w:p>
-      <w:r>
-        <w:t xml:space="preserve">Языки: </w:t>
-      </w:r>
-      <w:r>
-        <w:rPr>
-          <w:lang w:val="en-US"/>
-        </w:rPr>
-        <w:t>HTML</w:t>
-      </w:r>
-      <w:r>
-        <w:t xml:space="preserve">5, </w:t>
-      </w:r>
-      <w:r>
-        <w:rPr>
-          <w:lang w:val="en-US"/>
-        </w:rPr>
-        <w:t>CSS</w:t>
-      </w:r>
-      <w:r>
-        <w:t xml:space="preserve">, </w:t>
-      </w:r>
-      <w:r>
-        <w:rPr>
-          <w:lang w:val="en-US"/>
-        </w:rPr>
-        <w:t>JavaScript</w:t>
-      </w:r>
+      <w:bookmarkStart w:id="9" w:name="_Toc84186483"/>
+      <w:proofErr w:type="spellStart"/>
+      <w:r>
+        <w:rPr>
+          <w:lang w:val="ru-RU"/>
+        </w:rPr>
+        <w:t>Руко</w:t>
+      </w:r>
+      <w:r>
+        <w:t>водство</w:t>
+      </w:r>
+      <w:proofErr w:type="spellEnd"/>
       <w:r>
         <w:t xml:space="preserve"> </w:t>
       </w:r>
-      <w:r>
-        <w:t>(для создания обработчиков событий по нажатию кнопок)</w:t>
-      </w:r>
-    </w:p>
-    <w:p>
-      <w:pPr>
-        <w:rPr>
-          <w:lang w:val="en-US"/>
-        </w:rPr>
-      </w:pPr>
-      <w:r>
-        <w:t>Средства</w:t>
-      </w:r>
-      <w:r>
-        <w:rPr>
-          <w:lang w:val="en-US"/>
-        </w:rPr>
-        <w:t xml:space="preserve">: </w:t>
-      </w:r>
-      <w:r>
-        <w:rPr>
-          <w:lang w:val="en-US"/>
-        </w:rPr>
-        <w:t>Visual studio community 2019, notepad++</w:t>
-      </w:r>
-    </w:p>
-    <w:p>
-      <w:pPr>
-        <w:rPr>
-          <w:lang w:val="en-US"/>
-        </w:rPr>
-      </w:pPr>
-    </w:p>
-    <w:p>
-      <w:pPr>
-        <w:pStyle w:val="2"/>
-      </w:pPr>
-      <w:bookmarkStart w:id="9" w:name="_Toc84186483"/>
-      <w:r>
-        <w:rPr>
-          <w:lang w:val="ru-RU"/>
-        </w:rPr>
-        <w:t>Руко</w:t>
-      </w:r>
-      <w:r>
-        <w:t>водство пользователю</w:t>
+      <w:proofErr w:type="spellStart"/>
+      <w:r>
+        <w:t>пользователю</w:t>
       </w:r>
       <w:bookmarkEnd w:id="9"/>
+      <w:proofErr w:type="spellEnd"/>
     </w:p>
     <w:p>
       <w:pPr>
@@ -3015,6 +3209,7 @@
       <w:r>
         <w:tab/>
       </w:r>
+      <w:proofErr w:type="spellStart"/>
       <w:r>
         <w:rPr>
           <w:i/>
@@ -3022,6 +3217,7 @@
         </w:rPr>
         <w:t>Htmlbook</w:t>
       </w:r>
+      <w:proofErr w:type="spellEnd"/>
       <w:r>
         <w:t xml:space="preserve"> [</w:t>
       </w:r>
@@ -3032,7 +3228,15 @@
         <w:t>]</w:t>
       </w:r>
       <w:r>
-        <w:t xml:space="preserve">. – Режим доступа : </w:t>
+        <w:t xml:space="preserve">. – Режим </w:t>
+      </w:r>
+      <w:proofErr w:type="gramStart"/>
+      <w:r>
+        <w:t>доступа :</w:t>
+      </w:r>
+      <w:proofErr w:type="gramEnd"/>
+      <w:r>
+        <w:t xml:space="preserve"> </w:t>
       </w:r>
       <w:r>
         <w:rPr>
@@ -3040,6 +3244,7 @@
         </w:rPr>
         <w:t>http://</w:t>
       </w:r>
+      <w:proofErr w:type="spellStart"/>
       <w:r>
         <w:rPr>
           <w:i/>
@@ -3047,12 +3252,14 @@
         </w:rPr>
         <w:t>htmlbook</w:t>
       </w:r>
+      <w:proofErr w:type="spellEnd"/>
       <w:r>
         <w:rPr>
           <w:i/>
         </w:rPr>
         <w:t>.</w:t>
       </w:r>
+      <w:proofErr w:type="spellStart"/>
       <w:r>
         <w:rPr>
           <w:i/>
@@ -3060,6 +3267,7 @@
         </w:rPr>
         <w:t>ru</w:t>
       </w:r>
+      <w:proofErr w:type="spellEnd"/>
       <w:r>
         <w:rPr>
           <w:i/>
@@ -3074,8 +3282,13 @@
       <w:r>
         <w:tab/>
       </w:r>
-      <w:r>
-        <w:t xml:space="preserve">Пилгрим, М. Погружение в </w:t>
+      <w:proofErr w:type="spellStart"/>
+      <w:r>
+        <w:t>Пилгрим</w:t>
+      </w:r>
+      <w:proofErr w:type="spellEnd"/>
+      <w:r>
+        <w:t xml:space="preserve">, М. Погружение в </w:t>
       </w:r>
       <w:r>
         <w:rPr>
@@ -3088,7 +3301,23 @@
         <w:t>5</w:t>
       </w:r>
       <w:r>
-        <w:t xml:space="preserve"> / М. Пилгрим. – СПб. : БХВ-Петербург</w:t>
+        <w:t xml:space="preserve"> / М. </w:t>
+      </w:r>
+      <w:proofErr w:type="spellStart"/>
+      <w:r>
+        <w:t>Пилгрим</w:t>
+      </w:r>
+      <w:proofErr w:type="spellEnd"/>
+      <w:r>
+        <w:t>. – СПб</w:t>
+      </w:r>
+      <w:proofErr w:type="gramStart"/>
+      <w:r>
+        <w:t>. :</w:t>
+      </w:r>
+      <w:proofErr w:type="gramEnd"/>
+      <w:r>
+        <w:t xml:space="preserve"> БХВ-Петербург</w:t>
       </w:r>
       <w:r>
         <w:t>, 2011. – 304 с.</w:t>
@@ -3201,7 +3430,7 @@
             <w:sz w:val="24"/>
             <w:szCs w:val="24"/>
           </w:rPr>
-          <w:t>9</w:t>
+          <w:t>8</w:t>
         </w:r>
         <w:r>
           <w:rPr>
@@ -4060,6 +4289,7 @@
   <w:style w:type="character" w:default="1" w:styleId="a1">
     <w:name w:val="Default Paragraph Font"/>
     <w:uiPriority w:val="1"/>
+    <w:semiHidden/>
     <w:unhideWhenUsed/>
   </w:style>
   <w:style w:type="table" w:default="1" w:styleId="a2">
@@ -4496,7 +4726,7 @@
 </file>
 
 <file path=customXml/itemProps1.xml><?xml version="1.0" encoding="utf-8"?>
-<ds:datastoreItem xmlns:ds="http://schemas.openxmlformats.org/officeDocument/2006/customXml" ds:itemID="{905CC004-3E31-428A-91A0-3E02BBCA3459}">
+<ds:datastoreItem xmlns:ds="http://schemas.openxmlformats.org/officeDocument/2006/customXml" ds:itemID="{36BC0D3F-7FF4-4EB8-B59D-A9F2CA0CBBA8}">
   <ds:schemaRefs>
     <ds:schemaRef ds:uri="http://schemas.openxmlformats.org/officeDocument/2006/bibliography"/>
   </ds:schemaRefs>

</xml_diff>